<commit_message>
Fix #159: DOCX with image embedded
</commit_message>
<xml_diff>
--- a/integration-tests/src/main/resources/io/quarkiverse/poi/it/hello_poi.docx
+++ b/integration-tests/src/main/resources/io/quarkiverse/poi/it/hello_poi.docx
@@ -1,6 +1,6 @@
 
 <file path=word/document.xml><?xml version="1.0" encoding="utf-8"?>
-<w:document xmlns:o="urn:schemas-microsoft-com:office:office" xmlns:r="http://schemas.openxmlformats.org/officeDocument/2006/relationships" xmlns:v="urn:schemas-microsoft-com:vml" xmlns:w="http://schemas.openxmlformats.org/wordprocessingml/2006/main" xmlns:w10="urn:schemas-microsoft-com:office:word" xmlns:wp="http://schemas.openxmlformats.org/drawingml/2006/wordprocessingDrawing" xmlns:wps="http://schemas.microsoft.com/office/word/2010/wordprocessingShape" xmlns:wpg="http://schemas.microsoft.com/office/word/2010/wordprocessingGroup" xmlns:mc="http://schemas.openxmlformats.org/markup-compatibility/2006" xmlns:wp14="http://schemas.microsoft.com/office/word/2010/wordprocessingDrawing" xmlns:w14="http://schemas.microsoft.com/office/word/2010/wordml" xmlns:w15="http://schemas.microsoft.com/office/word/2012/wordml" mc:Ignorable="w14 wp14 w15">
+<w:document xmlns:o="urn:schemas-microsoft-com:office:office" xmlns:r="http://schemas.openxmlformats.org/officeDocument/2006/relationships" xmlns:v="urn:schemas-microsoft-com:vml" xmlns:w="http://schemas.openxmlformats.org/wordprocessingml/2006/main" xmlns:w10="urn:schemas-microsoft-com:office:word" xmlns:wp="http://schemas.openxmlformats.org/drawingml/2006/wordprocessingDrawing" xmlns:pic="http://schemas.openxmlformats.org/drawingml/2006/picture" xmlns:wps="http://schemas.microsoft.com/office/word/2010/wordprocessingShape" xmlns:wpg="http://schemas.microsoft.com/office/word/2010/wordprocessingGroup" xmlns:mc="http://schemas.openxmlformats.org/markup-compatibility/2006" xmlns:wp14="http://schemas.microsoft.com/office/word/2010/wordprocessingDrawing" xmlns:w14="http://schemas.microsoft.com/office/word/2010/wordml" xmlns:w15="http://schemas.microsoft.com/office/word/2012/wordml" mc:Ignorable="w14 wp14 w15">
   <w:body>
     <w:p>
       <w:pPr>
@@ -12,6 +12,74 @@
       <w:r>
         <w:rPr/>
         <w:t>Hello POI</w:t>
+      </w:r>
+    </w:p>
+    <w:p>
+      <w:pPr>
+        <w:pStyle w:val="Normal"/>
+        <w:bidi w:val="0"/>
+        <w:jc w:val="left"/>
+        <w:rPr/>
+      </w:pPr>
+      <w:r>
+        <w:rPr/>
+      </w:r>
+    </w:p>
+    <w:p>
+      <w:pPr>
+        <w:pStyle w:val="Normal"/>
+        <w:bidi w:val="0"/>
+        <w:jc w:val="left"/>
+        <w:rPr/>
+      </w:pPr>
+      <w:r>
+        <w:rPr/>
+        <w:drawing>
+          <wp:anchor behindDoc="0" distT="0" distB="0" distL="0" distR="0" simplePos="0" locked="0" layoutInCell="0" allowOverlap="1" relativeHeight="2">
+            <wp:simplePos x="0" y="0"/>
+            <wp:positionH relativeFrom="column">
+              <wp:align>center</wp:align>
+            </wp:positionH>
+            <wp:positionV relativeFrom="paragraph">
+              <wp:posOffset>635</wp:posOffset>
+            </wp:positionV>
+            <wp:extent cx="5016500" cy="8826500"/>
+            <wp:effectExtent l="0" t="0" r="0" b="0"/>
+            <wp:wrapSquare wrapText="largest"/>
+            <wp:docPr id="1" name="Image2" descr=""/>
+            <wp:cNvGraphicFramePr>
+              <a:graphicFrameLocks xmlns:a="http://schemas.openxmlformats.org/drawingml/2006/main" noChangeAspect="1"/>
+            </wp:cNvGraphicFramePr>
+            <a:graphic xmlns:a="http://schemas.openxmlformats.org/drawingml/2006/main">
+              <a:graphicData uri="http://schemas.openxmlformats.org/drawingml/2006/picture">
+                <pic:pic xmlns:pic="http://schemas.openxmlformats.org/drawingml/2006/picture">
+                  <pic:nvPicPr>
+                    <pic:cNvPr id="1" name="Image2" descr=""/>
+                    <pic:cNvPicPr>
+                      <a:picLocks noChangeAspect="1" noChangeArrowheads="1"/>
+                    </pic:cNvPicPr>
+                  </pic:nvPicPr>
+                  <pic:blipFill>
+                    <a:blip r:embed="rId2"/>
+                    <a:stretch>
+                      <a:fillRect/>
+                    </a:stretch>
+                  </pic:blipFill>
+                  <pic:spPr bwMode="auto">
+                    <a:xfrm>
+                      <a:off x="0" y="0"/>
+                      <a:ext cx="5016500" cy="8826500"/>
+                    </a:xfrm>
+                    <a:prstGeom prst="rect">
+                      <a:avLst/>
+                    </a:prstGeom>
+                    <a:noFill/>
+                  </pic:spPr>
+                </pic:pic>
+              </a:graphicData>
+            </a:graphic>
+          </wp:anchor>
+        </w:drawing>
       </w:r>
     </w:p>
     <w:sectPr>
@@ -21,6 +89,7 @@
       <w:pgNumType w:fmt="decimal"/>
       <w:formProt w:val="false"/>
       <w:textDirection w:val="lrTb"/>
+      <w:docGrid w:type="default" w:linePitch="100" w:charSpace="0"/>
     </w:sectPr>
   </w:body>
 </w:document>
@@ -40,7 +109,6 @@
     </w:rPrDefault>
     <w:pPrDefault>
       <w:pPr>
-        <w:widowControl/>
         <w:suppressAutoHyphens w:val="true"/>
       </w:pPr>
     </w:pPrDefault>
@@ -50,7 +118,10 @@
     <w:qFormat/>
     <w:pPr>
       <w:widowControl/>
+      <w:suppressAutoHyphens w:val="true"/>
       <w:bidi w:val="0"/>
+      <w:spacing w:before="0" w:after="0"/>
+      <w:jc w:val="left"/>
     </w:pPr>
     <w:rPr>
       <w:rFonts w:ascii="Liberation Serif" w:hAnsi="Liberation Serif" w:eastAsia="Songti SC" w:cs="Arial Unicode MS"/>
@@ -64,7 +135,7 @@
   <w:style w:type="paragraph" w:styleId="Heading">
     <w:name w:val="Heading"/>
     <w:basedOn w:val="Normal"/>
-    <w:next w:val="TextBody"/>
+    <w:next w:val="BodyText"/>
     <w:qFormat/>
     <w:pPr>
       <w:keepNext w:val="true"/>
@@ -76,7 +147,7 @@
       <w:szCs w:val="28"/>
     </w:rPr>
   </w:style>
-  <w:style w:type="paragraph" w:styleId="TextBody">
+  <w:style w:type="paragraph" w:styleId="BodyText">
     <w:name w:val="Body Text"/>
     <w:basedOn w:val="Normal"/>
     <w:pPr>
@@ -86,14 +157,14 @@
   </w:style>
   <w:style w:type="paragraph" w:styleId="List">
     <w:name w:val="List"/>
-    <w:basedOn w:val="TextBody"/>
+    <w:basedOn w:val="BodyText"/>
     <w:pPr/>
     <w:rPr>
       <w:rFonts w:cs="Arial Unicode MS"/>
     </w:rPr>
   </w:style>
   <w:style w:type="paragraph" w:styleId="Caption">
-    <w:name w:val="Caption"/>
+    <w:name w:val="caption"/>
     <w:basedOn w:val="Normal"/>
     <w:qFormat/>
     <w:pPr>
@@ -120,4 +191,110 @@
     </w:rPr>
   </w:style>
 </w:styles>
+</file>
+
+<file path=word/theme/theme1.xml><?xml version="1.0" encoding="utf-8"?>
+<a:theme xmlns:a="http://schemas.openxmlformats.org/drawingml/2006/main" xmlns:r="http://schemas.openxmlformats.org/officeDocument/2006/relationships" name="Office">
+  <a:themeElements>
+    <a:clrScheme name="LibreOffice">
+      <a:dk1>
+        <a:srgbClr val="000000"/>
+      </a:dk1>
+      <a:lt1>
+        <a:srgbClr val="ffffff"/>
+      </a:lt1>
+      <a:dk2>
+        <a:srgbClr val="000000"/>
+      </a:dk2>
+      <a:lt2>
+        <a:srgbClr val="ffffff"/>
+      </a:lt2>
+      <a:accent1>
+        <a:srgbClr val="18a303"/>
+      </a:accent1>
+      <a:accent2>
+        <a:srgbClr val="0369a3"/>
+      </a:accent2>
+      <a:accent3>
+        <a:srgbClr val="a33e03"/>
+      </a:accent3>
+      <a:accent4>
+        <a:srgbClr val="8e03a3"/>
+      </a:accent4>
+      <a:accent5>
+        <a:srgbClr val="c99c00"/>
+      </a:accent5>
+      <a:accent6>
+        <a:srgbClr val="c9211e"/>
+      </a:accent6>
+      <a:hlink>
+        <a:srgbClr val="0000ee"/>
+      </a:hlink>
+      <a:folHlink>
+        <a:srgbClr val="551a8b"/>
+      </a:folHlink>
+    </a:clrScheme>
+    <a:fontScheme name="Office">
+      <a:majorFont>
+        <a:latin typeface="Arial" pitchFamily="0" charset="1"/>
+        <a:ea typeface="DejaVu Sans" pitchFamily="0" charset="1"/>
+        <a:cs typeface="DejaVu Sans" pitchFamily="0" charset="1"/>
+      </a:majorFont>
+      <a:minorFont>
+        <a:latin typeface="Arial" pitchFamily="0" charset="1"/>
+        <a:ea typeface="DejaVu Sans" pitchFamily="0" charset="1"/>
+        <a:cs typeface="DejaVu Sans" pitchFamily="0" charset="1"/>
+      </a:minorFont>
+    </a:fontScheme>
+    <a:fmtScheme>
+      <a:fillStyleLst>
+        <a:solidFill>
+          <a:schemeClr val="phClr"/>
+        </a:solidFill>
+        <a:solidFill>
+          <a:schemeClr val="phClr"/>
+        </a:solidFill>
+        <a:solidFill>
+          <a:schemeClr val="phClr"/>
+        </a:solidFill>
+      </a:fillStyleLst>
+      <a:lnStyleLst>
+        <a:ln w="6350" cap="flat" cmpd="sng" algn="ctr">
+          <a:prstDash val="solid"/>
+          <a:miter/>
+        </a:ln>
+        <a:ln w="6350" cap="flat" cmpd="sng" algn="ctr">
+          <a:prstDash val="solid"/>
+          <a:miter/>
+        </a:ln>
+        <a:ln w="6350" cap="flat" cmpd="sng" algn="ctr">
+          <a:prstDash val="solid"/>
+          <a:miter/>
+        </a:ln>
+      </a:lnStyleLst>
+      <a:effectStyleLst>
+        <a:effectStyle>
+          <a:effectLst/>
+        </a:effectStyle>
+        <a:effectStyle>
+          <a:effectLst/>
+        </a:effectStyle>
+        <a:effectStyle>
+          <a:effectLst/>
+        </a:effectStyle>
+      </a:effectStyleLst>
+      <a:bgFillStyleLst>
+        <a:solidFill>
+          <a:schemeClr val="phClr"/>
+        </a:solidFill>
+        <a:solidFill>
+          <a:schemeClr val="phClr"/>
+        </a:solidFill>
+        <a:solidFill>
+          <a:schemeClr val="phClr"/>
+        </a:solidFill>
+      </a:bgFillStyleLst>
+    </a:fmtScheme>
+  </a:themeElements>
+</a:theme>
 </file>
</xml_diff>

<commit_message>
Fix #159: DOCX with image embedded (#160)
</commit_message>
<xml_diff>
--- a/integration-tests/src/main/resources/io/quarkiverse/poi/it/hello_poi.docx
+++ b/integration-tests/src/main/resources/io/quarkiverse/poi/it/hello_poi.docx
@@ -1,6 +1,6 @@
 
 <file path=word/document.xml><?xml version="1.0" encoding="utf-8"?>
-<w:document xmlns:o="urn:schemas-microsoft-com:office:office" xmlns:r="http://schemas.openxmlformats.org/officeDocument/2006/relationships" xmlns:v="urn:schemas-microsoft-com:vml" xmlns:w="http://schemas.openxmlformats.org/wordprocessingml/2006/main" xmlns:w10="urn:schemas-microsoft-com:office:word" xmlns:wp="http://schemas.openxmlformats.org/drawingml/2006/wordprocessingDrawing" xmlns:wps="http://schemas.microsoft.com/office/word/2010/wordprocessingShape" xmlns:wpg="http://schemas.microsoft.com/office/word/2010/wordprocessingGroup" xmlns:mc="http://schemas.openxmlformats.org/markup-compatibility/2006" xmlns:wp14="http://schemas.microsoft.com/office/word/2010/wordprocessingDrawing" xmlns:w14="http://schemas.microsoft.com/office/word/2010/wordml" xmlns:w15="http://schemas.microsoft.com/office/word/2012/wordml" mc:Ignorable="w14 wp14 w15">
+<w:document xmlns:o="urn:schemas-microsoft-com:office:office" xmlns:r="http://schemas.openxmlformats.org/officeDocument/2006/relationships" xmlns:v="urn:schemas-microsoft-com:vml" xmlns:w="http://schemas.openxmlformats.org/wordprocessingml/2006/main" xmlns:w10="urn:schemas-microsoft-com:office:word" xmlns:wp="http://schemas.openxmlformats.org/drawingml/2006/wordprocessingDrawing" xmlns:pic="http://schemas.openxmlformats.org/drawingml/2006/picture" xmlns:wps="http://schemas.microsoft.com/office/word/2010/wordprocessingShape" xmlns:wpg="http://schemas.microsoft.com/office/word/2010/wordprocessingGroup" xmlns:mc="http://schemas.openxmlformats.org/markup-compatibility/2006" xmlns:wp14="http://schemas.microsoft.com/office/word/2010/wordprocessingDrawing" xmlns:w14="http://schemas.microsoft.com/office/word/2010/wordml" xmlns:w15="http://schemas.microsoft.com/office/word/2012/wordml" mc:Ignorable="w14 wp14 w15">
   <w:body>
     <w:p>
       <w:pPr>
@@ -12,6 +12,74 @@
       <w:r>
         <w:rPr/>
         <w:t>Hello POI</w:t>
+      </w:r>
+    </w:p>
+    <w:p>
+      <w:pPr>
+        <w:pStyle w:val="Normal"/>
+        <w:bidi w:val="0"/>
+        <w:jc w:val="left"/>
+        <w:rPr/>
+      </w:pPr>
+      <w:r>
+        <w:rPr/>
+      </w:r>
+    </w:p>
+    <w:p>
+      <w:pPr>
+        <w:pStyle w:val="Normal"/>
+        <w:bidi w:val="0"/>
+        <w:jc w:val="left"/>
+        <w:rPr/>
+      </w:pPr>
+      <w:r>
+        <w:rPr/>
+        <w:drawing>
+          <wp:anchor behindDoc="0" distT="0" distB="0" distL="0" distR="0" simplePos="0" locked="0" layoutInCell="0" allowOverlap="1" relativeHeight="2">
+            <wp:simplePos x="0" y="0"/>
+            <wp:positionH relativeFrom="column">
+              <wp:align>center</wp:align>
+            </wp:positionH>
+            <wp:positionV relativeFrom="paragraph">
+              <wp:posOffset>635</wp:posOffset>
+            </wp:positionV>
+            <wp:extent cx="5016500" cy="8826500"/>
+            <wp:effectExtent l="0" t="0" r="0" b="0"/>
+            <wp:wrapSquare wrapText="largest"/>
+            <wp:docPr id="1" name="Image2" descr=""/>
+            <wp:cNvGraphicFramePr>
+              <a:graphicFrameLocks xmlns:a="http://schemas.openxmlformats.org/drawingml/2006/main" noChangeAspect="1"/>
+            </wp:cNvGraphicFramePr>
+            <a:graphic xmlns:a="http://schemas.openxmlformats.org/drawingml/2006/main">
+              <a:graphicData uri="http://schemas.openxmlformats.org/drawingml/2006/picture">
+                <pic:pic xmlns:pic="http://schemas.openxmlformats.org/drawingml/2006/picture">
+                  <pic:nvPicPr>
+                    <pic:cNvPr id="1" name="Image2" descr=""/>
+                    <pic:cNvPicPr>
+                      <a:picLocks noChangeAspect="1" noChangeArrowheads="1"/>
+                    </pic:cNvPicPr>
+                  </pic:nvPicPr>
+                  <pic:blipFill>
+                    <a:blip r:embed="rId2"/>
+                    <a:stretch>
+                      <a:fillRect/>
+                    </a:stretch>
+                  </pic:blipFill>
+                  <pic:spPr bwMode="auto">
+                    <a:xfrm>
+                      <a:off x="0" y="0"/>
+                      <a:ext cx="5016500" cy="8826500"/>
+                    </a:xfrm>
+                    <a:prstGeom prst="rect">
+                      <a:avLst/>
+                    </a:prstGeom>
+                    <a:noFill/>
+                  </pic:spPr>
+                </pic:pic>
+              </a:graphicData>
+            </a:graphic>
+          </wp:anchor>
+        </w:drawing>
       </w:r>
     </w:p>
     <w:sectPr>
@@ -21,6 +89,7 @@
       <w:pgNumType w:fmt="decimal"/>
       <w:formProt w:val="false"/>
       <w:textDirection w:val="lrTb"/>
+      <w:docGrid w:type="default" w:linePitch="100" w:charSpace="0"/>
     </w:sectPr>
   </w:body>
 </w:document>
@@ -40,7 +109,6 @@
     </w:rPrDefault>
     <w:pPrDefault>
       <w:pPr>
-        <w:widowControl/>
         <w:suppressAutoHyphens w:val="true"/>
       </w:pPr>
     </w:pPrDefault>
@@ -50,7 +118,10 @@
     <w:qFormat/>
     <w:pPr>
       <w:widowControl/>
+      <w:suppressAutoHyphens w:val="true"/>
       <w:bidi w:val="0"/>
+      <w:spacing w:before="0" w:after="0"/>
+      <w:jc w:val="left"/>
     </w:pPr>
     <w:rPr>
       <w:rFonts w:ascii="Liberation Serif" w:hAnsi="Liberation Serif" w:eastAsia="Songti SC" w:cs="Arial Unicode MS"/>
@@ -64,7 +135,7 @@
   <w:style w:type="paragraph" w:styleId="Heading">
     <w:name w:val="Heading"/>
     <w:basedOn w:val="Normal"/>
-    <w:next w:val="TextBody"/>
+    <w:next w:val="BodyText"/>
     <w:qFormat/>
     <w:pPr>
       <w:keepNext w:val="true"/>
@@ -76,7 +147,7 @@
       <w:szCs w:val="28"/>
     </w:rPr>
   </w:style>
-  <w:style w:type="paragraph" w:styleId="TextBody">
+  <w:style w:type="paragraph" w:styleId="BodyText">
     <w:name w:val="Body Text"/>
     <w:basedOn w:val="Normal"/>
     <w:pPr>
@@ -86,14 +157,14 @@
   </w:style>
   <w:style w:type="paragraph" w:styleId="List">
     <w:name w:val="List"/>
-    <w:basedOn w:val="TextBody"/>
+    <w:basedOn w:val="BodyText"/>
     <w:pPr/>
     <w:rPr>
       <w:rFonts w:cs="Arial Unicode MS"/>
     </w:rPr>
   </w:style>
   <w:style w:type="paragraph" w:styleId="Caption">
-    <w:name w:val="Caption"/>
+    <w:name w:val="caption"/>
     <w:basedOn w:val="Normal"/>
     <w:qFormat/>
     <w:pPr>
@@ -120,4 +191,110 @@
     </w:rPr>
   </w:style>
 </w:styles>
+</file>
+
+<file path=word/theme/theme1.xml><?xml version="1.0" encoding="utf-8"?>
+<a:theme xmlns:a="http://schemas.openxmlformats.org/drawingml/2006/main" xmlns:r="http://schemas.openxmlformats.org/officeDocument/2006/relationships" name="Office">
+  <a:themeElements>
+    <a:clrScheme name="LibreOffice">
+      <a:dk1>
+        <a:srgbClr val="000000"/>
+      </a:dk1>
+      <a:lt1>
+        <a:srgbClr val="ffffff"/>
+      </a:lt1>
+      <a:dk2>
+        <a:srgbClr val="000000"/>
+      </a:dk2>
+      <a:lt2>
+        <a:srgbClr val="ffffff"/>
+      </a:lt2>
+      <a:accent1>
+        <a:srgbClr val="18a303"/>
+      </a:accent1>
+      <a:accent2>
+        <a:srgbClr val="0369a3"/>
+      </a:accent2>
+      <a:accent3>
+        <a:srgbClr val="a33e03"/>
+      </a:accent3>
+      <a:accent4>
+        <a:srgbClr val="8e03a3"/>
+      </a:accent4>
+      <a:accent5>
+        <a:srgbClr val="c99c00"/>
+      </a:accent5>
+      <a:accent6>
+        <a:srgbClr val="c9211e"/>
+      </a:accent6>
+      <a:hlink>
+        <a:srgbClr val="0000ee"/>
+      </a:hlink>
+      <a:folHlink>
+        <a:srgbClr val="551a8b"/>
+      </a:folHlink>
+    </a:clrScheme>
+    <a:fontScheme name="Office">
+      <a:majorFont>
+        <a:latin typeface="Arial" pitchFamily="0" charset="1"/>
+        <a:ea typeface="DejaVu Sans" pitchFamily="0" charset="1"/>
+        <a:cs typeface="DejaVu Sans" pitchFamily="0" charset="1"/>
+      </a:majorFont>
+      <a:minorFont>
+        <a:latin typeface="Arial" pitchFamily="0" charset="1"/>
+        <a:ea typeface="DejaVu Sans" pitchFamily="0" charset="1"/>
+        <a:cs typeface="DejaVu Sans" pitchFamily="0" charset="1"/>
+      </a:minorFont>
+    </a:fontScheme>
+    <a:fmtScheme>
+      <a:fillStyleLst>
+        <a:solidFill>
+          <a:schemeClr val="phClr"/>
+        </a:solidFill>
+        <a:solidFill>
+          <a:schemeClr val="phClr"/>
+        </a:solidFill>
+        <a:solidFill>
+          <a:schemeClr val="phClr"/>
+        </a:solidFill>
+      </a:fillStyleLst>
+      <a:lnStyleLst>
+        <a:ln w="6350" cap="flat" cmpd="sng" algn="ctr">
+          <a:prstDash val="solid"/>
+          <a:miter/>
+        </a:ln>
+        <a:ln w="6350" cap="flat" cmpd="sng" algn="ctr">
+          <a:prstDash val="solid"/>
+          <a:miter/>
+        </a:ln>
+        <a:ln w="6350" cap="flat" cmpd="sng" algn="ctr">
+          <a:prstDash val="solid"/>
+          <a:miter/>
+        </a:ln>
+      </a:lnStyleLst>
+      <a:effectStyleLst>
+        <a:effectStyle>
+          <a:effectLst/>
+        </a:effectStyle>
+        <a:effectStyle>
+          <a:effectLst/>
+        </a:effectStyle>
+        <a:effectStyle>
+          <a:effectLst/>
+        </a:effectStyle>
+      </a:effectStyleLst>
+      <a:bgFillStyleLst>
+        <a:solidFill>
+          <a:schemeClr val="phClr"/>
+        </a:solidFill>
+        <a:solidFill>
+          <a:schemeClr val="phClr"/>
+        </a:solidFill>
+        <a:solidFill>
+          <a:schemeClr val="phClr"/>
+        </a:solidFill>
+      </a:bgFillStyleLst>
+    </a:fmtScheme>
+  </a:themeElements>
+</a:theme>
 </file>
</xml_diff>